<commit_message>
drugi problemi, barvanje, ravninskost
</commit_message>
<xml_diff>
--- a/MATEMATIKA Z RAČUNANIKOM.docx
+++ b/MATEMATIKA Z RAČUNANIKOM.docx
@@ -261,34 +261,10 @@
         <w:rPr>
           <w:u w:val="single"/>
         </w:rPr>
-        <w:t>Definicija</w:t>
-      </w:r>
-      <w:r>
-        <w:rPr>
-          <w:u w:val="single"/>
-        </w:rPr>
-        <w:t xml:space="preserve"> grafa</w:t>
-      </w:r>
-      <w:r>
-        <w:t>: Graf je urejen par G=</w:t>
-      </w:r>
-      <w:r>
-        <w:t>(</w:t>
-      </w:r>
-      <w:r>
-        <w:t>V,</w:t>
-      </w:r>
-      <w:r>
-        <w:t xml:space="preserve"> </w:t>
-      </w:r>
-      <w:r>
-        <w:t>E</w:t>
-      </w:r>
-      <w:r>
-        <w:t>)</w:t>
-      </w:r>
-      <w:r>
-        <w:t>, kjer je V neprazna množica točk oziroma vozlišč, E pa množica povezav. Vsaka povezava je množica dveh različnih vozlišč.</w:t>
+        <w:t>Definicija grafa</w:t>
+      </w:r>
+      <w:r>
+        <w:t>: Graf je urejen par G=(V, E), kjer je V neprazna množica točk oziroma vozlišč, E pa množica povezav. Vsaka povezava je množica dveh različnih vozlišč.</w:t>
       </w:r>
     </w:p>
     <w:p>
@@ -573,16 +549,7 @@
         <w:t>Dvodelnost:</w:t>
       </w:r>
       <w:r>
-        <w:t xml:space="preserve"> g</w:t>
-      </w:r>
-      <w:r>
-        <w:t xml:space="preserve">raf je dvodelen, če lahko </w:t>
-      </w:r>
-      <w:r>
-        <w:t>njegova vozlišča</w:t>
-      </w:r>
-      <w:r>
-        <w:t xml:space="preserve"> pobarvamo z dvema barvama (črna in bela) tako, da ima vsaka povezava raznobarvni krajišči.</w:t>
+        <w:t xml:space="preserve"> graf je dvodelen, če lahko njegova vozlišča pobarvamo z dvema barvama (črna in bela) tako, da ima vsaka povezava raznobarvni krajišči.</w:t>
       </w:r>
       <w:r>
         <w:t xml:space="preserve"> Graf je dvodelen natanko takrat, ko ne vsebuje nobenega cikla lihe dolžine.</w:t>
@@ -685,12 +652,7 @@
         <w:t xml:space="preserve"> grafu, na vsaki točki izberemo najcenejšo pot naprej do naslednje.</w:t>
       </w:r>
       <w:r>
-        <w:t xml:space="preserve"> V primeru usmerjenosti privzamemo, da so povezave v eno smer enako drage kot v drugo, obstajajo pa vse, zato lahko problem </w:t>
-      </w:r>
-      <w:bookmarkStart w:id="0" w:name="_GoBack"/>
-      <w:bookmarkEnd w:id="0"/>
-      <w:r>
-        <w:t>rešujemo kot pri neusmerjenem grafu. Če prvotni graf, na katerem rešujemo problem ni poln, mu dodamo manjkajoče povezave, ki jih ovrednotimo z neskončnimi cenami, tako da pri končni rešitvi ne bodo imele vloge.</w:t>
+        <w:t xml:space="preserve"> V primeru usmerjenosti privzamemo, da so povezave v eno smer enako drage kot v drugo, obstajajo pa vse, zato lahko problem rešujemo kot pri neusmerjenem grafu. Če prvotni graf, na katerem rešujemo problem ni poln, mu dodamo manjkajoče povezave, ki jih ovrednotimo z neskončnimi cenami, tako da pri končni rešitvi ne bodo imele vloge.</w:t>
       </w:r>
     </w:p>
     <w:p>
@@ -792,6 +754,81 @@
           <w:u w:val="single"/>
         </w:rPr>
       </w:pPr>
+      <w:r>
+        <w:rPr>
+          <w:u w:val="single"/>
+        </w:rPr>
+        <w:t>popravki:</w:t>
+      </w:r>
+    </w:p>
+    <w:p>
+      <w:pPr>
+        <w:pStyle w:val="Odstavekseznama"/>
+        <w:numPr>
+          <w:ilvl w:val="0"/>
+          <w:numId w:val="3"/>
+        </w:numPr>
+        <w:rPr>
+          <w:u w:val="single"/>
+        </w:rPr>
+      </w:pPr>
+      <w:r>
+        <w:rPr>
+          <w:u w:val="single"/>
+        </w:rPr>
+        <w:t xml:space="preserve">Poln graf: </w:t>
+      </w:r>
+      <w:r>
+        <w:t>usmerjen OK</w:t>
+      </w:r>
+    </w:p>
+    <w:p>
+      <w:pPr>
+        <w:pStyle w:val="Odstavekseznama"/>
+        <w:numPr>
+          <w:ilvl w:val="0"/>
+          <w:numId w:val="3"/>
+        </w:numPr>
+        <w:rPr>
+          <w:u w:val="single"/>
+        </w:rPr>
+      </w:pPr>
+      <w:r>
+        <w:rPr>
+          <w:u w:val="single"/>
+        </w:rPr>
+        <w:t>Poln graf:</w:t>
+      </w:r>
+      <w:r>
+        <w:t xml:space="preserve"> neusmerjen OK</w:t>
+      </w:r>
+    </w:p>
+    <w:p>
+      <w:r>
+        <w:t>Popravi cikle!</w:t>
+      </w:r>
+      <w:r>
+        <w:t xml:space="preserve"> Sicer drugi zavihek dela!</w:t>
+      </w:r>
+    </w:p>
+    <w:p/>
+    <w:p>
+      <w:r>
+        <w:t xml:space="preserve">Tretji zavihek: TSP za </w:t>
+      </w:r>
+      <w:r>
+        <w:t>neusmerjenega dela OK</w:t>
+      </w:r>
+    </w:p>
+    <w:p/>
+    <w:p>
+      <w:pPr>
+        <w:rPr>
+          <w:u w:val="single"/>
+        </w:rPr>
+      </w:pPr>
+      <w:bookmarkStart w:id="0" w:name="_GoBack"/>
+      <w:bookmarkEnd w:id="0"/>
     </w:p>
     <w:sectPr>
       <w:pgSz w:w="11906" w:h="16838"/>
@@ -1031,11 +1068,127 @@
       </w:rPr>
     </w:lvl>
   </w:abstractNum>
+  <w:abstractNum w:abstractNumId="2" w15:restartNumberingAfterBreak="0">
+    <w:nsid w:val="570637FE"/>
+    <w:multiLevelType w:val="hybridMultilevel"/>
+    <w:tmpl w:val="9AAE7B46"/>
+    <w:lvl w:ilvl="0" w:tplc="04240001">
+      <w:start w:val="1"/>
+      <w:numFmt w:val="bullet"/>
+      <w:lvlText w:val=""/>
+      <w:lvlJc w:val="left"/>
+      <w:pPr>
+        <w:ind w:left="720" w:hanging="360"/>
+      </w:pPr>
+      <w:rPr>
+        <w:rFonts w:ascii="Symbol" w:hAnsi="Symbol" w:hint="default"/>
+      </w:rPr>
+    </w:lvl>
+    <w:lvl w:ilvl="1" w:tplc="04240003" w:tentative="1">
+      <w:start w:val="1"/>
+      <w:numFmt w:val="bullet"/>
+      <w:lvlText w:val="o"/>
+      <w:lvlJc w:val="left"/>
+      <w:pPr>
+        <w:ind w:left="1440" w:hanging="360"/>
+      </w:pPr>
+      <w:rPr>
+        <w:rFonts w:ascii="Courier New" w:hAnsi="Courier New" w:cs="Courier New" w:hint="default"/>
+      </w:rPr>
+    </w:lvl>
+    <w:lvl w:ilvl="2" w:tplc="04240005" w:tentative="1">
+      <w:start w:val="1"/>
+      <w:numFmt w:val="bullet"/>
+      <w:lvlText w:val=""/>
+      <w:lvlJc w:val="left"/>
+      <w:pPr>
+        <w:ind w:left="2160" w:hanging="360"/>
+      </w:pPr>
+      <w:rPr>
+        <w:rFonts w:ascii="Wingdings" w:hAnsi="Wingdings" w:hint="default"/>
+      </w:rPr>
+    </w:lvl>
+    <w:lvl w:ilvl="3" w:tplc="04240001" w:tentative="1">
+      <w:start w:val="1"/>
+      <w:numFmt w:val="bullet"/>
+      <w:lvlText w:val=""/>
+      <w:lvlJc w:val="left"/>
+      <w:pPr>
+        <w:ind w:left="2880" w:hanging="360"/>
+      </w:pPr>
+      <w:rPr>
+        <w:rFonts w:ascii="Symbol" w:hAnsi="Symbol" w:hint="default"/>
+      </w:rPr>
+    </w:lvl>
+    <w:lvl w:ilvl="4" w:tplc="04240003" w:tentative="1">
+      <w:start w:val="1"/>
+      <w:numFmt w:val="bullet"/>
+      <w:lvlText w:val="o"/>
+      <w:lvlJc w:val="left"/>
+      <w:pPr>
+        <w:ind w:left="3600" w:hanging="360"/>
+      </w:pPr>
+      <w:rPr>
+        <w:rFonts w:ascii="Courier New" w:hAnsi="Courier New" w:cs="Courier New" w:hint="default"/>
+      </w:rPr>
+    </w:lvl>
+    <w:lvl w:ilvl="5" w:tplc="04240005" w:tentative="1">
+      <w:start w:val="1"/>
+      <w:numFmt w:val="bullet"/>
+      <w:lvlText w:val=""/>
+      <w:lvlJc w:val="left"/>
+      <w:pPr>
+        <w:ind w:left="4320" w:hanging="360"/>
+      </w:pPr>
+      <w:rPr>
+        <w:rFonts w:ascii="Wingdings" w:hAnsi="Wingdings" w:hint="default"/>
+      </w:rPr>
+    </w:lvl>
+    <w:lvl w:ilvl="6" w:tplc="04240001" w:tentative="1">
+      <w:start w:val="1"/>
+      <w:numFmt w:val="bullet"/>
+      <w:lvlText w:val=""/>
+      <w:lvlJc w:val="left"/>
+      <w:pPr>
+        <w:ind w:left="5040" w:hanging="360"/>
+      </w:pPr>
+      <w:rPr>
+        <w:rFonts w:ascii="Symbol" w:hAnsi="Symbol" w:hint="default"/>
+      </w:rPr>
+    </w:lvl>
+    <w:lvl w:ilvl="7" w:tplc="04240003" w:tentative="1">
+      <w:start w:val="1"/>
+      <w:numFmt w:val="bullet"/>
+      <w:lvlText w:val="o"/>
+      <w:lvlJc w:val="left"/>
+      <w:pPr>
+        <w:ind w:left="5760" w:hanging="360"/>
+      </w:pPr>
+      <w:rPr>
+        <w:rFonts w:ascii="Courier New" w:hAnsi="Courier New" w:cs="Courier New" w:hint="default"/>
+      </w:rPr>
+    </w:lvl>
+    <w:lvl w:ilvl="8" w:tplc="04240005" w:tentative="1">
+      <w:start w:val="1"/>
+      <w:numFmt w:val="bullet"/>
+      <w:lvlText w:val=""/>
+      <w:lvlJc w:val="left"/>
+      <w:pPr>
+        <w:ind w:left="6480" w:hanging="360"/>
+      </w:pPr>
+      <w:rPr>
+        <w:rFonts w:ascii="Wingdings" w:hAnsi="Wingdings" w:hint="default"/>
+      </w:rPr>
+    </w:lvl>
+  </w:abstractNum>
   <w:num w:numId="1">
     <w:abstractNumId w:val="0"/>
   </w:num>
   <w:num w:numId="2">
     <w:abstractNumId w:val="1"/>
+  </w:num>
+  <w:num w:numId="3">
+    <w:abstractNumId w:val="2"/>
   </w:num>
 </w:numbering>
 </file>

</xml_diff>